<commit_message>
ODT version of Dev Info
I'll look into updating this document in the next few days once I've
sorted out some things in the C++.
</commit_message>
<xml_diff>
--- a/Developer_Info.docx
+++ b/Developer_Info.docx
@@ -12,6 +12,7 @@
     </w:p>
     <w:p>
       <w:pPr>
+        <w:jc w:val="center"/>
         <w:rPr>
           <w:b/>
           <w:color w:val="FF0000"/>
@@ -35,7 +36,7 @@
           <w:sz w:val="28"/>
           <w:szCs w:val="28"/>
         </w:rPr>
-        <w:t>not a complete document! If it seems incomplete, that’s because it is!</w:t>
+        <w:t>not a complete document!</w:t>
       </w:r>
     </w:p>
     <w:p>
@@ -53,7 +54,7 @@
           <w:sz w:val="28"/>
           <w:szCs w:val="28"/>
         </w:rPr>
-        <w:t>I will continue to update this document and indicate here when it is complete.</w:t>
+        <w:t>.</w:t>
       </w:r>
     </w:p>
     <w:p>
@@ -71,7 +72,13 @@
     </w:p>
     <w:p>
       <w:r>
-        <w:t>This document is intended for use of Team Strikeforce developers in developing the project ‘D&amp;D CEAMS’. The purpose of this document is to explain how I (Steven Rohr) have created the database system and how other developers should use it.</w:t>
+        <w:t>This document is intended for use of Team Strikeforce developers in developing the project ‘D&amp;D CEAMS’. The purpose of th</w:t>
+      </w:r>
+      <w:r>
+        <w:t xml:space="preserve">is document is to explain how I </w:t>
+      </w:r>
+      <w:r>
+        <w:t>have created the database system and how other developers should use it.</w:t>
       </w:r>
     </w:p>
     <w:p/>
@@ -161,7 +168,12 @@
     </w:p>
     <w:p>
       <w:r>
-        <w:t>I (Steven Rohr) will act as the primary caretaker of this database. At the time of writing this document, I am making the database and filling it. Ideally, any issues with the database will be resolved by myself, however, in the event that someone else must resolve some issue, I will do my best to outline here how to do so.</w:t>
+        <w:t xml:space="preserve">I </w:t>
+      </w:r>
+      <w:bookmarkStart w:id="0" w:name="_GoBack"/>
+      <w:bookmarkEnd w:id="0"/>
+      <w:r>
+        <w:t>will act as the primary caretaker of this database. At the time of writing this document, I am making the database and filling it. Ideally, any issues with the database will be resolved by myself, however, in the event that someone else must resolve some issue, I will do my best to outline here how to do so.</w:t>
       </w:r>
     </w:p>
     <w:p>
@@ -682,8 +694,6 @@
       <w:r>
         <w:t>’s operator</w:t>
       </w:r>
-      <w:bookmarkStart w:id="0" w:name="_GoBack"/>
-      <w:bookmarkEnd w:id="0"/>
       <w:r>
         <w:t xml:space="preserve"> == to compare the name of the field given by the database and comparing it to the data in the vector passed in, then fleshing out the fields by copying data from the passed in vector. </w:t>
       </w:r>

</xml_diff>